<commit_message>
remove all screenshot and fix bug in map completions
</commit_message>
<xml_diff>
--- a/docs/SublimeApex Guide.docx
+++ b/docs/SublimeApex Guide.docx
@@ -3076,6 +3076,9 @@
     <w:p>
       <w:pPr>
         <w:pStyle w:val="4"/>
+        <w:rPr>
+          <w:rFonts w:hint="eastAsia"/>
+        </w:rPr>
       </w:pPr>
       <w:r>
         <w:rPr>
@@ -3086,12 +3089,185 @@
     </w:p>
     <w:p>
       <w:pPr>
+        <w:spacing w:line="288" w:lineRule="auto"/>
+        <w:ind w:leftChars="100" w:left="210"/>
+        <w:rPr>
+          <w:rFonts w:hint="eastAsia"/>
+          <w:sz w:val="24"/>
+          <w:szCs w:val="24"/>
+        </w:rPr>
+      </w:pPr>
+      <w:r>
+        <w:rPr>
+          <w:sz w:val="24"/>
+          <w:szCs w:val="24"/>
+        </w:rPr>
+        <w:t>After input dot in apex code, show sobject field and apex class completions</w:t>
+      </w:r>
+    </w:p>
+    <w:p>
+      <w:pPr>
+        <w:spacing w:line="288" w:lineRule="auto"/>
+        <w:ind w:leftChars="100" w:left="210"/>
+        <w:rPr>
+          <w:rFonts w:hint="eastAsia"/>
+          <w:sz w:val="24"/>
+          <w:szCs w:val="24"/>
+        </w:rPr>
+      </w:pPr>
+      <w:r>
+        <w:rPr>
+          <w:sz w:val="24"/>
+          <w:szCs w:val="24"/>
+        </w:rPr>
+        <w:t>After List&lt;, Set&lt;, Map&lt; in apex code, show sobject and apex class</w:t>
+      </w:r>
+    </w:p>
+    <w:p>
+      <w:pPr>
+        <w:spacing w:line="288" w:lineRule="auto"/>
+        <w:ind w:leftChars="100" w:left="210"/>
+        <w:rPr>
+          <w:rFonts w:hint="eastAsia"/>
+          <w:sz w:val="24"/>
+          <w:szCs w:val="24"/>
+        </w:rPr>
+      </w:pPr>
+      <w:bookmarkStart w:id="0" w:name="_GoBack"/>
+      <w:r>
+        <w:rPr>
+          <w:noProof/>
+        </w:rPr>
+        <w:drawing>
+          <wp:inline distT="0" distB="0" distL="0" distR="0" wp14:anchorId="1145E161" wp14:editId="40E40939">
+            <wp:extent cx="3543300" cy="2324100"/>
+            <wp:effectExtent l="0" t="0" r="0" b="0"/>
+            <wp:docPr id="12" name="图片 12"/>
+            <wp:cNvGraphicFramePr>
+              <a:graphicFrameLocks xmlns:a="http://schemas.openxmlformats.org/drawingml/2006/main" noChangeAspect="1"/>
+            </wp:cNvGraphicFramePr>
+            <a:graphic xmlns:a="http://schemas.openxmlformats.org/drawingml/2006/main">
+              <a:graphicData uri="http://schemas.openxmlformats.org/drawingml/2006/picture">
+                <pic:pic xmlns:pic="http://schemas.openxmlformats.org/drawingml/2006/picture">
+                  <pic:nvPicPr>
+                    <pic:cNvPr id="0" name=""/>
+                    <pic:cNvPicPr/>
+                  </pic:nvPicPr>
+                  <pic:blipFill>
+                    <a:blip r:embed="rId23"/>
+                    <a:stretch>
+                      <a:fillRect/>
+                    </a:stretch>
+                  </pic:blipFill>
+                  <pic:spPr>
+                    <a:xfrm>
+                      <a:off x="0" y="0"/>
+                      <a:ext cx="3543300" cy="2324100"/>
+                    </a:xfrm>
+                    <a:prstGeom prst="rect">
+                      <a:avLst/>
+                    </a:prstGeom>
+                  </pic:spPr>
+                </pic:pic>
+              </a:graphicData>
+            </a:graphic>
+          </wp:inline>
+        </w:drawing>
+      </w:r>
+      <w:bookmarkEnd w:id="0"/>
+    </w:p>
+    <w:p>
+      <w:pPr>
+        <w:spacing w:line="288" w:lineRule="auto"/>
+        <w:ind w:leftChars="100" w:left="210"/>
+        <w:rPr>
+          <w:rFonts w:hint="eastAsia"/>
+          <w:sz w:val="24"/>
+          <w:szCs w:val="24"/>
+        </w:rPr>
+      </w:pPr>
+    </w:p>
+    <w:p>
+      <w:pPr>
+        <w:spacing w:line="288" w:lineRule="auto"/>
+        <w:ind w:leftChars="100" w:left="210"/>
+        <w:rPr>
+          <w:rFonts w:hint="eastAsia"/>
+          <w:sz w:val="24"/>
+          <w:szCs w:val="24"/>
+        </w:rPr>
+      </w:pPr>
+      <w:r>
+        <w:rPr>
+          <w:noProof/>
+        </w:rPr>
+        <w:drawing>
+          <wp:inline distT="0" distB="0" distL="0" distR="0" wp14:anchorId="44DA08AA" wp14:editId="285A642B">
+            <wp:extent cx="3924300" cy="2466975"/>
+            <wp:effectExtent l="0" t="0" r="0" b="9525"/>
+            <wp:docPr id="16" name="图片 16"/>
+            <wp:cNvGraphicFramePr>
+              <a:graphicFrameLocks xmlns:a="http://schemas.openxmlformats.org/drawingml/2006/main" noChangeAspect="1"/>
+            </wp:cNvGraphicFramePr>
+            <a:graphic xmlns:a="http://schemas.openxmlformats.org/drawingml/2006/main">
+              <a:graphicData uri="http://schemas.openxmlformats.org/drawingml/2006/picture">
+                <pic:pic xmlns:pic="http://schemas.openxmlformats.org/drawingml/2006/picture">
+                  <pic:nvPicPr>
+                    <pic:cNvPr id="0" name=""/>
+                    <pic:cNvPicPr/>
+                  </pic:nvPicPr>
+                  <pic:blipFill>
+                    <a:blip r:embed="rId24"/>
+                    <a:stretch>
+                      <a:fillRect/>
+                    </a:stretch>
+                  </pic:blipFill>
+                  <pic:spPr>
+                    <a:xfrm>
+                      <a:off x="0" y="0"/>
+                      <a:ext cx="3924300" cy="2466975"/>
+                    </a:xfrm>
+                    <a:prstGeom prst="rect">
+                      <a:avLst/>
+                    </a:prstGeom>
+                  </pic:spPr>
+                </pic:pic>
+              </a:graphicData>
+            </a:graphic>
+          </wp:inline>
+        </w:drawing>
+      </w:r>
+    </w:p>
+    <w:p>
+      <w:pPr>
+        <w:spacing w:line="288" w:lineRule="auto"/>
+        <w:ind w:leftChars="100" w:left="210"/>
+        <w:rPr>
+          <w:rFonts w:hint="eastAsia"/>
+          <w:sz w:val="24"/>
+          <w:szCs w:val="24"/>
+        </w:rPr>
+      </w:pPr>
+    </w:p>
+    <w:p>
+      <w:pPr>
+        <w:spacing w:line="288" w:lineRule="auto"/>
+        <w:ind w:leftChars="100" w:left="210"/>
+        <w:rPr>
+          <w:sz w:val="24"/>
+          <w:szCs w:val="24"/>
+        </w:rPr>
+      </w:pPr>
+    </w:p>
+    <w:p>
+      <w:pPr>
         <w:pStyle w:val="4"/>
       </w:pPr>
       <w:r>
         <w:rPr>
           <w:rFonts w:hint="eastAsia"/>
         </w:rPr>
+        <w:lastRenderedPageBreak/>
         <w:t>3.4.2</w:t>
       </w:r>
       <w:r>
@@ -3129,68 +3305,10 @@
       </w:r>
       <w:r>
         <w:rPr>
-          <w:rFonts w:hint="eastAsia"/>
-          <w:sz w:val="24"/>
-          <w:szCs w:val="24"/>
-        </w:rPr>
-        <w:t xml:space="preserve">You know, sublime completions will be triggered when you input one word after dot on default, actually, we are used to </w:t>
-      </w:r>
-      <w:r>
-        <w:rPr>
-          <w:rFonts w:hint="eastAsia"/>
-          <w:sz w:val="24"/>
-          <w:szCs w:val="24"/>
-        </w:rPr>
-        <w:t>see</w:t>
-      </w:r>
-      <w:bookmarkStart w:id="0" w:name="_GoBack"/>
-      <w:bookmarkEnd w:id="0"/>
-      <w:r>
-        <w:rPr>
-          <w:rFonts w:hint="eastAsia"/>
-          <w:sz w:val="24"/>
-          <w:szCs w:val="24"/>
-        </w:rPr>
-        <w:t xml:space="preserve"> the completions after input </w:t>
-      </w:r>
-      <w:r>
-        <w:rPr>
-          <w:rFonts w:hint="eastAsia"/>
-          <w:b/>
-          <w:sz w:val="24"/>
-          <w:szCs w:val="24"/>
-        </w:rPr>
-        <w:t>dot</w:t>
-      </w:r>
-      <w:r>
-        <w:rPr>
-          <w:rFonts w:hint="eastAsia"/>
-          <w:sz w:val="24"/>
-          <w:szCs w:val="24"/>
-        </w:rPr>
-        <w:t xml:space="preserve">, actually, we can do it by </w:t>
-      </w:r>
-      <w:r>
-        <w:rPr>
-          <w:sz w:val="24"/>
-          <w:szCs w:val="24"/>
-        </w:rPr>
-        <w:t>add</w:t>
-      </w:r>
-      <w:r>
-        <w:rPr>
-          <w:rFonts w:hint="eastAsia"/>
-          <w:sz w:val="24"/>
-          <w:szCs w:val="24"/>
-        </w:rPr>
-        <w:t>ing</w:t>
-      </w:r>
-      <w:r>
-        <w:rPr>
-          <w:sz w:val="24"/>
-          <w:szCs w:val="24"/>
-        </w:rPr>
-        <w:t xml:space="preserve"> below setting to </w:t>
+          <w:sz w:val="24"/>
+          <w:szCs w:val="24"/>
+        </w:rPr>
+        <w:t xml:space="preserve">You should add below setting to </w:t>
       </w:r>
       <w:proofErr w:type="spellStart"/>
       <w:r>
@@ -3206,7 +3324,134 @@
           <w:sz w:val="24"/>
           <w:szCs w:val="24"/>
         </w:rPr>
-        <w:t xml:space="preserve"> &gt; User - Setting</w:t>
+        <w:t xml:space="preserve"> &gt; User - Setting, then you will have auto completions functionality.</w:t>
+      </w:r>
+    </w:p>
+    <w:p>
+      <w:pPr>
+        <w:spacing w:line="288" w:lineRule="auto"/>
+        <w:rPr>
+          <w:sz w:val="24"/>
+          <w:szCs w:val="24"/>
+        </w:rPr>
+      </w:pPr>
+      <w:r>
+        <w:rPr>
+          <w:sz w:val="24"/>
+          <w:szCs w:val="24"/>
+        </w:rPr>
+        <w:t>1. After input dot in apex code, show sobject field and apex class completions</w:t>
+      </w:r>
+    </w:p>
+    <w:p>
+      <w:pPr>
+        <w:spacing w:line="288" w:lineRule="auto"/>
+        <w:rPr>
+          <w:sz w:val="24"/>
+          <w:szCs w:val="24"/>
+        </w:rPr>
+      </w:pPr>
+      <w:r>
+        <w:rPr>
+          <w:sz w:val="24"/>
+          <w:szCs w:val="24"/>
+        </w:rPr>
+        <w:t>2. After</w:t>
+      </w:r>
+      <w:r>
+        <w:rPr>
+          <w:rFonts w:hint="eastAsia"/>
+          <w:sz w:val="24"/>
+          <w:szCs w:val="24"/>
+        </w:rPr>
+        <w:t xml:space="preserve"> input</w:t>
+      </w:r>
+      <w:r>
+        <w:rPr>
+          <w:sz w:val="24"/>
+          <w:szCs w:val="24"/>
+        </w:rPr>
+        <w:t xml:space="preserve"> List&lt;, Set&lt;, Map&lt; in apex code, show sobject and apex class</w:t>
+      </w:r>
+    </w:p>
+    <w:p>
+      <w:pPr>
+        <w:spacing w:line="288" w:lineRule="auto"/>
+        <w:rPr>
+          <w:sz w:val="24"/>
+          <w:szCs w:val="24"/>
+        </w:rPr>
+      </w:pPr>
+      <w:r>
+        <w:rPr>
+          <w:sz w:val="24"/>
+          <w:szCs w:val="24"/>
+        </w:rPr>
+        <w:t>3. Input &lt;</w:t>
+      </w:r>
+      <w:r>
+        <w:rPr>
+          <w:rFonts w:hint="eastAsia"/>
+          <w:sz w:val="24"/>
+          <w:szCs w:val="24"/>
+        </w:rPr>
+        <w:t xml:space="preserve"> </w:t>
+      </w:r>
+      <w:r>
+        <w:rPr>
+          <w:sz w:val="24"/>
+          <w:szCs w:val="24"/>
+        </w:rPr>
+        <w:t xml:space="preserve">in </w:t>
+      </w:r>
+      <w:proofErr w:type="spellStart"/>
+      <w:r>
+        <w:rPr>
+          <w:sz w:val="24"/>
+          <w:szCs w:val="24"/>
+        </w:rPr>
+        <w:t>visualforce</w:t>
+      </w:r>
+      <w:proofErr w:type="spellEnd"/>
+      <w:r>
+        <w:rPr>
+          <w:sz w:val="24"/>
+          <w:szCs w:val="24"/>
+        </w:rPr>
+        <w:t xml:space="preserve"> page, show all components.</w:t>
+      </w:r>
+    </w:p>
+    <w:p>
+      <w:pPr>
+        <w:spacing w:line="288" w:lineRule="auto"/>
+        <w:rPr>
+          <w:rFonts w:hint="eastAsia"/>
+          <w:sz w:val="24"/>
+          <w:szCs w:val="24"/>
+        </w:rPr>
+      </w:pPr>
+      <w:r>
+        <w:rPr>
+          <w:sz w:val="24"/>
+          <w:szCs w:val="24"/>
+        </w:rPr>
+        <w:t>4. Input &lt;apex</w:t>
+      </w:r>
+      <w:proofErr w:type="gramStart"/>
+      <w:r>
+        <w:rPr>
+          <w:sz w:val="24"/>
+          <w:szCs w:val="24"/>
+        </w:rPr>
+        <w:t>:page</w:t>
+      </w:r>
+      <w:proofErr w:type="gramEnd"/>
+      <w:r>
+        <w:rPr>
+          <w:sz w:val="24"/>
+          <w:szCs w:val="24"/>
+        </w:rPr>
+        <w:t xml:space="preserve"> and space, show all attributes of this component.</w:t>
       </w:r>
     </w:p>
     <w:p>
@@ -3243,9 +3488,8 @@
           <w:rFonts w:ascii="Consolas" w:eastAsia="宋体" w:hAnsi="Consolas" w:cs="Consolas"/>
           <w:color w:val="333333"/>
           <w:kern w:val="0"/>
-          <w:sz w:val="18"/>
-          <w:szCs w:val="18"/>
-          <w:bdr w:val="none" w:sz="0" w:space="0" w:color="auto" w:frame="1"/>
+          <w:sz w:val="20"/>
+          <w:szCs w:val="20"/>
         </w:rPr>
       </w:pPr>
       <w:r>
@@ -3257,31 +3501,39 @@
           <w:szCs w:val="18"/>
           <w:bdr w:val="none" w:sz="0" w:space="0" w:color="auto" w:frame="1"/>
         </w:rPr>
-        <w:t xml:space="preserve">    "</w:t>
-      </w:r>
-      <w:proofErr w:type="spellStart"/>
+        <w:t xml:space="preserve">  </w:t>
+      </w:r>
       <w:r>
         <w:rPr>
           <w:rFonts w:ascii="Consolas" w:eastAsia="宋体" w:hAnsi="Consolas" w:cs="Consolas"/>
           <w:color w:val="333333"/>
           <w:kern w:val="0"/>
-          <w:sz w:val="18"/>
-          <w:szCs w:val="18"/>
-          <w:bdr w:val="none" w:sz="0" w:space="0" w:color="auto" w:frame="1"/>
-        </w:rPr>
-        <w:t>auto_complete_triggers</w:t>
-      </w:r>
-      <w:proofErr w:type="spellEnd"/>
+          <w:sz w:val="20"/>
+          <w:szCs w:val="20"/>
+        </w:rPr>
+        <w:t xml:space="preserve">    "</w:t>
+      </w:r>
+      <w:proofErr w:type="spellStart"/>
       <w:r>
         <w:rPr>
           <w:rFonts w:ascii="Consolas" w:eastAsia="宋体" w:hAnsi="Consolas" w:cs="Consolas"/>
           <w:color w:val="333333"/>
           <w:kern w:val="0"/>
-          <w:sz w:val="18"/>
-          <w:szCs w:val="18"/>
-          <w:bdr w:val="none" w:sz="0" w:space="0" w:color="auto" w:frame="1"/>
-        </w:rPr>
-        <w:t>": [</w:t>
+          <w:sz w:val="20"/>
+          <w:szCs w:val="20"/>
+        </w:rPr>
+        <w:t>auto_complete_triggers</w:t>
+      </w:r>
+      <w:proofErr w:type="spellEnd"/>
+      <w:r>
+        <w:rPr>
+          <w:rFonts w:ascii="Consolas" w:eastAsia="宋体" w:hAnsi="Consolas" w:cs="Consolas"/>
+          <w:color w:val="333333"/>
+          <w:kern w:val="0"/>
+          <w:sz w:val="20"/>
+          <w:szCs w:val="20"/>
+        </w:rPr>
+        <w:t>":</w:t>
       </w:r>
     </w:p>
     <w:p>
@@ -3313,14 +3565,14 @@
           <w:tab w:val="left" w:pos="14656"/>
         </w:tabs>
         <w:spacing w:line="285" w:lineRule="atLeast"/>
+        <w:ind w:firstLine="360"/>
         <w:jc w:val="left"/>
         <w:rPr>
           <w:rFonts w:ascii="Consolas" w:eastAsia="宋体" w:hAnsi="Consolas" w:cs="Consolas"/>
           <w:color w:val="333333"/>
           <w:kern w:val="0"/>
-          <w:sz w:val="18"/>
-          <w:szCs w:val="18"/>
-          <w:bdr w:val="none" w:sz="0" w:space="0" w:color="auto" w:frame="1"/>
+          <w:sz w:val="20"/>
+          <w:szCs w:val="20"/>
         </w:rPr>
       </w:pPr>
       <w:r>
@@ -3328,11 +3580,10 @@
           <w:rFonts w:ascii="Consolas" w:eastAsia="宋体" w:hAnsi="Consolas" w:cs="Consolas"/>
           <w:color w:val="333333"/>
           <w:kern w:val="0"/>
-          <w:sz w:val="18"/>
-          <w:szCs w:val="18"/>
-          <w:bdr w:val="none" w:sz="0" w:space="0" w:color="auto" w:frame="1"/>
-        </w:rPr>
-        <w:t xml:space="preserve">        {</w:t>
+          <w:sz w:val="20"/>
+          <w:szCs w:val="20"/>
+        </w:rPr>
+        <w:t xml:space="preserve">    [</w:t>
       </w:r>
     </w:p>
     <w:p>
@@ -3364,14 +3615,14 @@
           <w:tab w:val="left" w:pos="14656"/>
         </w:tabs>
         <w:spacing w:line="285" w:lineRule="atLeast"/>
+        <w:ind w:firstLine="360"/>
         <w:jc w:val="left"/>
         <w:rPr>
           <w:rFonts w:ascii="Consolas" w:eastAsia="宋体" w:hAnsi="Consolas" w:cs="Consolas"/>
           <w:color w:val="333333"/>
           <w:kern w:val="0"/>
-          <w:sz w:val="18"/>
-          <w:szCs w:val="18"/>
-          <w:bdr w:val="none" w:sz="0" w:space="0" w:color="auto" w:frame="1"/>
+          <w:sz w:val="20"/>
+          <w:szCs w:val="20"/>
         </w:rPr>
       </w:pPr>
       <w:r>
@@ -3379,35 +3630,10 @@
           <w:rFonts w:ascii="Consolas" w:eastAsia="宋体" w:hAnsi="Consolas" w:cs="Consolas"/>
           <w:color w:val="333333"/>
           <w:kern w:val="0"/>
-          <w:sz w:val="18"/>
-          <w:szCs w:val="18"/>
-          <w:bdr w:val="none" w:sz="0" w:space="0" w:color="auto" w:frame="1"/>
-        </w:rPr>
-        <w:t xml:space="preserve">            "</w:t>
-      </w:r>
-      <w:proofErr w:type="gramStart"/>
-      <w:r>
-        <w:rPr>
-          <w:rFonts w:ascii="Consolas" w:eastAsia="宋体" w:hAnsi="Consolas" w:cs="Consolas"/>
-          <w:color w:val="333333"/>
-          <w:kern w:val="0"/>
-          <w:sz w:val="18"/>
-          <w:szCs w:val="18"/>
-          <w:bdr w:val="none" w:sz="0" w:space="0" w:color="auto" w:frame="1"/>
-        </w:rPr>
-        <w:t>characters</w:t>
-      </w:r>
-      <w:proofErr w:type="gramEnd"/>
-      <w:r>
-        <w:rPr>
-          <w:rFonts w:ascii="Consolas" w:eastAsia="宋体" w:hAnsi="Consolas" w:cs="Consolas"/>
-          <w:color w:val="333333"/>
-          <w:kern w:val="0"/>
-          <w:sz w:val="18"/>
-          <w:szCs w:val="18"/>
-          <w:bdr w:val="none" w:sz="0" w:space="0" w:color="auto" w:frame="1"/>
-        </w:rPr>
-        <w:t>": ".",</w:t>
+          <w:sz w:val="20"/>
+          <w:szCs w:val="20"/>
+        </w:rPr>
+        <w:t xml:space="preserve">        {</w:t>
       </w:r>
     </w:p>
     <w:p>
@@ -3439,14 +3665,14 @@
           <w:tab w:val="left" w:pos="14656"/>
         </w:tabs>
         <w:spacing w:line="285" w:lineRule="atLeast"/>
+        <w:ind w:firstLine="360"/>
         <w:jc w:val="left"/>
         <w:rPr>
           <w:rFonts w:ascii="Consolas" w:eastAsia="宋体" w:hAnsi="Consolas" w:cs="Consolas"/>
           <w:color w:val="333333"/>
           <w:kern w:val="0"/>
-          <w:sz w:val="18"/>
-          <w:szCs w:val="18"/>
-          <w:bdr w:val="none" w:sz="0" w:space="0" w:color="auto" w:frame="1"/>
+          <w:sz w:val="20"/>
+          <w:szCs w:val="20"/>
         </w:rPr>
       </w:pPr>
       <w:r>
@@ -3454,9 +3680,8 @@
           <w:rFonts w:ascii="Consolas" w:eastAsia="宋体" w:hAnsi="Consolas" w:cs="Consolas"/>
           <w:color w:val="333333"/>
           <w:kern w:val="0"/>
-          <w:sz w:val="18"/>
-          <w:szCs w:val="18"/>
-          <w:bdr w:val="none" w:sz="0" w:space="0" w:color="auto" w:frame="1"/>
+          <w:sz w:val="20"/>
+          <w:szCs w:val="20"/>
         </w:rPr>
         <w:t xml:space="preserve">            "</w:t>
       </w:r>
@@ -3466,11 +3691,10 @@
           <w:rFonts w:ascii="Consolas" w:eastAsia="宋体" w:hAnsi="Consolas" w:cs="Consolas"/>
           <w:color w:val="333333"/>
           <w:kern w:val="0"/>
-          <w:sz w:val="18"/>
-          <w:szCs w:val="18"/>
-          <w:bdr w:val="none" w:sz="0" w:space="0" w:color="auto" w:frame="1"/>
-        </w:rPr>
-        <w:t>selector</w:t>
+          <w:sz w:val="20"/>
+          <w:szCs w:val="20"/>
+        </w:rPr>
+        <w:t>characters</w:t>
       </w:r>
       <w:proofErr w:type="gramEnd"/>
       <w:r>
@@ -3478,11 +3702,10 @@
           <w:rFonts w:ascii="Consolas" w:eastAsia="宋体" w:hAnsi="Consolas" w:cs="Consolas"/>
           <w:color w:val="333333"/>
           <w:kern w:val="0"/>
-          <w:sz w:val="18"/>
-          <w:szCs w:val="18"/>
-          <w:bdr w:val="none" w:sz="0" w:space="0" w:color="auto" w:frame="1"/>
-        </w:rPr>
-        <w:t>": "source.java"</w:t>
+          <w:sz w:val="20"/>
+          <w:szCs w:val="20"/>
+        </w:rPr>
+        <w:t>": ".",</w:t>
       </w:r>
     </w:p>
     <w:p>
@@ -3514,14 +3737,14 @@
           <w:tab w:val="left" w:pos="14656"/>
         </w:tabs>
         <w:spacing w:line="285" w:lineRule="atLeast"/>
+        <w:ind w:firstLine="360"/>
         <w:jc w:val="left"/>
         <w:rPr>
           <w:rFonts w:ascii="Consolas" w:eastAsia="宋体" w:hAnsi="Consolas" w:cs="Consolas"/>
           <w:color w:val="333333"/>
           <w:kern w:val="0"/>
-          <w:sz w:val="18"/>
-          <w:szCs w:val="18"/>
-          <w:bdr w:val="none" w:sz="0" w:space="0" w:color="auto" w:frame="1"/>
+          <w:sz w:val="20"/>
+          <w:szCs w:val="20"/>
         </w:rPr>
       </w:pPr>
       <w:r>
@@ -3529,11 +3752,32 @@
           <w:rFonts w:ascii="Consolas" w:eastAsia="宋体" w:hAnsi="Consolas" w:cs="Consolas"/>
           <w:color w:val="333333"/>
           <w:kern w:val="0"/>
-          <w:sz w:val="18"/>
-          <w:szCs w:val="18"/>
-          <w:bdr w:val="none" w:sz="0" w:space="0" w:color="auto" w:frame="1"/>
-        </w:rPr>
-        <w:t xml:space="preserve">        }</w:t>
+          <w:sz w:val="20"/>
+          <w:szCs w:val="20"/>
+        </w:rPr>
+        <w:t xml:space="preserve">            "</w:t>
+      </w:r>
+      <w:proofErr w:type="gramStart"/>
+      <w:r>
+        <w:rPr>
+          <w:rFonts w:ascii="Consolas" w:eastAsia="宋体" w:hAnsi="Consolas" w:cs="Consolas"/>
+          <w:color w:val="333333"/>
+          <w:kern w:val="0"/>
+          <w:sz w:val="20"/>
+          <w:szCs w:val="20"/>
+        </w:rPr>
+        <w:t>selector</w:t>
+      </w:r>
+      <w:proofErr w:type="gramEnd"/>
+      <w:r>
+        <w:rPr>
+          <w:rFonts w:ascii="Consolas" w:eastAsia="宋体" w:hAnsi="Consolas" w:cs="Consolas"/>
+          <w:color w:val="333333"/>
+          <w:kern w:val="0"/>
+          <w:sz w:val="20"/>
+          <w:szCs w:val="20"/>
+        </w:rPr>
+        <w:t>": "source.java"</w:t>
       </w:r>
     </w:p>
     <w:p>
@@ -3565,6 +3809,7 @@
           <w:tab w:val="left" w:pos="14656"/>
         </w:tabs>
         <w:spacing w:line="285" w:lineRule="atLeast"/>
+        <w:ind w:firstLine="360"/>
         <w:jc w:val="left"/>
         <w:rPr>
           <w:rFonts w:ascii="Consolas" w:eastAsia="宋体" w:hAnsi="Consolas" w:cs="Consolas"/>
@@ -3579,9 +3824,1034 @@
           <w:rFonts w:ascii="Consolas" w:eastAsia="宋体" w:hAnsi="Consolas" w:cs="Consolas"/>
           <w:color w:val="333333"/>
           <w:kern w:val="0"/>
-          <w:sz w:val="18"/>
-          <w:szCs w:val="18"/>
-          <w:bdr w:val="none" w:sz="0" w:space="0" w:color="auto" w:frame="1"/>
+          <w:sz w:val="20"/>
+          <w:szCs w:val="20"/>
+        </w:rPr>
+        <w:t xml:space="preserve">        },</w:t>
+      </w:r>
+    </w:p>
+    <w:p>
+      <w:pPr>
+        <w:widowControl/>
+        <w:pBdr>
+          <w:top w:val="single" w:sz="6" w:space="5" w:color="DDDDDD"/>
+          <w:left w:val="single" w:sz="6" w:space="8" w:color="DDDDDD"/>
+          <w:bottom w:val="single" w:sz="6" w:space="5" w:color="DDDDDD"/>
+          <w:right w:val="single" w:sz="6" w:space="8" w:color="DDDDDD"/>
+        </w:pBdr>
+        <w:shd w:val="clear" w:color="auto" w:fill="F8F8F8"/>
+        <w:tabs>
+          <w:tab w:val="left" w:pos="916"/>
+          <w:tab w:val="left" w:pos="1832"/>
+          <w:tab w:val="left" w:pos="2748"/>
+          <w:tab w:val="left" w:pos="3664"/>
+          <w:tab w:val="left" w:pos="4580"/>
+          <w:tab w:val="left" w:pos="5496"/>
+          <w:tab w:val="left" w:pos="6412"/>
+          <w:tab w:val="left" w:pos="7328"/>
+          <w:tab w:val="left" w:pos="8244"/>
+          <w:tab w:val="left" w:pos="9160"/>
+          <w:tab w:val="left" w:pos="10076"/>
+          <w:tab w:val="left" w:pos="10992"/>
+          <w:tab w:val="left" w:pos="11908"/>
+          <w:tab w:val="left" w:pos="12824"/>
+          <w:tab w:val="left" w:pos="13740"/>
+          <w:tab w:val="left" w:pos="14656"/>
+        </w:tabs>
+        <w:spacing w:line="285" w:lineRule="atLeast"/>
+        <w:ind w:firstLine="360"/>
+        <w:jc w:val="left"/>
+        <w:rPr>
+          <w:rFonts w:ascii="Consolas" w:eastAsia="宋体" w:hAnsi="Consolas" w:cs="Consolas"/>
+          <w:color w:val="333333"/>
+          <w:kern w:val="0"/>
+          <w:sz w:val="20"/>
+          <w:szCs w:val="20"/>
+        </w:rPr>
+      </w:pPr>
+      <w:r>
+        <w:rPr>
+          <w:rFonts w:ascii="Consolas" w:eastAsia="宋体" w:hAnsi="Consolas" w:cs="Consolas"/>
+          <w:color w:val="333333"/>
+          <w:kern w:val="0"/>
+          <w:sz w:val="20"/>
+          <w:szCs w:val="20"/>
+        </w:rPr>
+        <w:t xml:space="preserve">        {</w:t>
+      </w:r>
+    </w:p>
+    <w:p>
+      <w:pPr>
+        <w:widowControl/>
+        <w:pBdr>
+          <w:top w:val="single" w:sz="6" w:space="5" w:color="DDDDDD"/>
+          <w:left w:val="single" w:sz="6" w:space="8" w:color="DDDDDD"/>
+          <w:bottom w:val="single" w:sz="6" w:space="5" w:color="DDDDDD"/>
+          <w:right w:val="single" w:sz="6" w:space="8" w:color="DDDDDD"/>
+        </w:pBdr>
+        <w:shd w:val="clear" w:color="auto" w:fill="F8F8F8"/>
+        <w:tabs>
+          <w:tab w:val="left" w:pos="916"/>
+          <w:tab w:val="left" w:pos="1832"/>
+          <w:tab w:val="left" w:pos="2748"/>
+          <w:tab w:val="left" w:pos="3664"/>
+          <w:tab w:val="left" w:pos="4580"/>
+          <w:tab w:val="left" w:pos="5496"/>
+          <w:tab w:val="left" w:pos="6412"/>
+          <w:tab w:val="left" w:pos="7328"/>
+          <w:tab w:val="left" w:pos="8244"/>
+          <w:tab w:val="left" w:pos="9160"/>
+          <w:tab w:val="left" w:pos="10076"/>
+          <w:tab w:val="left" w:pos="10992"/>
+          <w:tab w:val="left" w:pos="11908"/>
+          <w:tab w:val="left" w:pos="12824"/>
+          <w:tab w:val="left" w:pos="13740"/>
+          <w:tab w:val="left" w:pos="14656"/>
+        </w:tabs>
+        <w:spacing w:line="285" w:lineRule="atLeast"/>
+        <w:ind w:firstLine="360"/>
+        <w:jc w:val="left"/>
+        <w:rPr>
+          <w:rFonts w:ascii="Consolas" w:eastAsia="宋体" w:hAnsi="Consolas" w:cs="Consolas"/>
+          <w:color w:val="333333"/>
+          <w:kern w:val="0"/>
+          <w:sz w:val="20"/>
+          <w:szCs w:val="20"/>
+        </w:rPr>
+      </w:pPr>
+      <w:r>
+        <w:rPr>
+          <w:rFonts w:ascii="Consolas" w:eastAsia="宋体" w:hAnsi="Consolas" w:cs="Consolas"/>
+          <w:color w:val="333333"/>
+          <w:kern w:val="0"/>
+          <w:sz w:val="20"/>
+          <w:szCs w:val="20"/>
+        </w:rPr>
+        <w:t xml:space="preserve">            "</w:t>
+      </w:r>
+      <w:proofErr w:type="gramStart"/>
+      <w:r>
+        <w:rPr>
+          <w:rFonts w:ascii="Consolas" w:eastAsia="宋体" w:hAnsi="Consolas" w:cs="Consolas"/>
+          <w:color w:val="333333"/>
+          <w:kern w:val="0"/>
+          <w:sz w:val="20"/>
+          <w:szCs w:val="20"/>
+        </w:rPr>
+        <w:t>characters</w:t>
+      </w:r>
+      <w:proofErr w:type="gramEnd"/>
+      <w:r>
+        <w:rPr>
+          <w:rFonts w:ascii="Consolas" w:eastAsia="宋体" w:hAnsi="Consolas" w:cs="Consolas"/>
+          <w:color w:val="333333"/>
+          <w:kern w:val="0"/>
+          <w:sz w:val="20"/>
+          <w:szCs w:val="20"/>
+        </w:rPr>
+        <w:t>": "&lt;",</w:t>
+      </w:r>
+    </w:p>
+    <w:p>
+      <w:pPr>
+        <w:widowControl/>
+        <w:pBdr>
+          <w:top w:val="single" w:sz="6" w:space="5" w:color="DDDDDD"/>
+          <w:left w:val="single" w:sz="6" w:space="8" w:color="DDDDDD"/>
+          <w:bottom w:val="single" w:sz="6" w:space="5" w:color="DDDDDD"/>
+          <w:right w:val="single" w:sz="6" w:space="8" w:color="DDDDDD"/>
+        </w:pBdr>
+        <w:shd w:val="clear" w:color="auto" w:fill="F8F8F8"/>
+        <w:tabs>
+          <w:tab w:val="left" w:pos="916"/>
+          <w:tab w:val="left" w:pos="1832"/>
+          <w:tab w:val="left" w:pos="2748"/>
+          <w:tab w:val="left" w:pos="3664"/>
+          <w:tab w:val="left" w:pos="4580"/>
+          <w:tab w:val="left" w:pos="5496"/>
+          <w:tab w:val="left" w:pos="6412"/>
+          <w:tab w:val="left" w:pos="7328"/>
+          <w:tab w:val="left" w:pos="8244"/>
+          <w:tab w:val="left" w:pos="9160"/>
+          <w:tab w:val="left" w:pos="10076"/>
+          <w:tab w:val="left" w:pos="10992"/>
+          <w:tab w:val="left" w:pos="11908"/>
+          <w:tab w:val="left" w:pos="12824"/>
+          <w:tab w:val="left" w:pos="13740"/>
+          <w:tab w:val="left" w:pos="14656"/>
+        </w:tabs>
+        <w:spacing w:line="285" w:lineRule="atLeast"/>
+        <w:ind w:firstLine="360"/>
+        <w:jc w:val="left"/>
+        <w:rPr>
+          <w:rFonts w:ascii="Consolas" w:eastAsia="宋体" w:hAnsi="Consolas" w:cs="Consolas"/>
+          <w:color w:val="333333"/>
+          <w:kern w:val="0"/>
+          <w:sz w:val="20"/>
+          <w:szCs w:val="20"/>
+        </w:rPr>
+      </w:pPr>
+      <w:r>
+        <w:rPr>
+          <w:rFonts w:ascii="Consolas" w:eastAsia="宋体" w:hAnsi="Consolas" w:cs="Consolas"/>
+          <w:color w:val="333333"/>
+          <w:kern w:val="0"/>
+          <w:sz w:val="20"/>
+          <w:szCs w:val="20"/>
+        </w:rPr>
+        <w:t xml:space="preserve">            "</w:t>
+      </w:r>
+      <w:proofErr w:type="gramStart"/>
+      <w:r>
+        <w:rPr>
+          <w:rFonts w:ascii="Consolas" w:eastAsia="宋体" w:hAnsi="Consolas" w:cs="Consolas"/>
+          <w:color w:val="333333"/>
+          <w:kern w:val="0"/>
+          <w:sz w:val="20"/>
+          <w:szCs w:val="20"/>
+        </w:rPr>
+        <w:t>selector</w:t>
+      </w:r>
+      <w:proofErr w:type="gramEnd"/>
+      <w:r>
+        <w:rPr>
+          <w:rFonts w:ascii="Consolas" w:eastAsia="宋体" w:hAnsi="Consolas" w:cs="Consolas"/>
+          <w:color w:val="333333"/>
+          <w:kern w:val="0"/>
+          <w:sz w:val="20"/>
+          <w:szCs w:val="20"/>
+        </w:rPr>
+        <w:t>": "source.java"</w:t>
+      </w:r>
+    </w:p>
+    <w:p>
+      <w:pPr>
+        <w:widowControl/>
+        <w:pBdr>
+          <w:top w:val="single" w:sz="6" w:space="5" w:color="DDDDDD"/>
+          <w:left w:val="single" w:sz="6" w:space="8" w:color="DDDDDD"/>
+          <w:bottom w:val="single" w:sz="6" w:space="5" w:color="DDDDDD"/>
+          <w:right w:val="single" w:sz="6" w:space="8" w:color="DDDDDD"/>
+        </w:pBdr>
+        <w:shd w:val="clear" w:color="auto" w:fill="F8F8F8"/>
+        <w:tabs>
+          <w:tab w:val="left" w:pos="916"/>
+          <w:tab w:val="left" w:pos="1832"/>
+          <w:tab w:val="left" w:pos="2748"/>
+          <w:tab w:val="left" w:pos="3664"/>
+          <w:tab w:val="left" w:pos="4580"/>
+          <w:tab w:val="left" w:pos="5496"/>
+          <w:tab w:val="left" w:pos="6412"/>
+          <w:tab w:val="left" w:pos="7328"/>
+          <w:tab w:val="left" w:pos="8244"/>
+          <w:tab w:val="left" w:pos="9160"/>
+          <w:tab w:val="left" w:pos="10076"/>
+          <w:tab w:val="left" w:pos="10992"/>
+          <w:tab w:val="left" w:pos="11908"/>
+          <w:tab w:val="left" w:pos="12824"/>
+          <w:tab w:val="left" w:pos="13740"/>
+          <w:tab w:val="left" w:pos="14656"/>
+        </w:tabs>
+        <w:spacing w:line="285" w:lineRule="atLeast"/>
+        <w:ind w:firstLine="360"/>
+        <w:jc w:val="left"/>
+        <w:rPr>
+          <w:rFonts w:ascii="Consolas" w:eastAsia="宋体" w:hAnsi="Consolas" w:cs="Consolas"/>
+          <w:color w:val="333333"/>
+          <w:kern w:val="0"/>
+          <w:sz w:val="20"/>
+          <w:szCs w:val="20"/>
+        </w:rPr>
+      </w:pPr>
+      <w:r>
+        <w:rPr>
+          <w:rFonts w:ascii="Consolas" w:eastAsia="宋体" w:hAnsi="Consolas" w:cs="Consolas"/>
+          <w:color w:val="333333"/>
+          <w:kern w:val="0"/>
+          <w:sz w:val="20"/>
+          <w:szCs w:val="20"/>
+        </w:rPr>
+        <w:t xml:space="preserve">        },</w:t>
+      </w:r>
+    </w:p>
+    <w:p>
+      <w:pPr>
+        <w:widowControl/>
+        <w:pBdr>
+          <w:top w:val="single" w:sz="6" w:space="5" w:color="DDDDDD"/>
+          <w:left w:val="single" w:sz="6" w:space="8" w:color="DDDDDD"/>
+          <w:bottom w:val="single" w:sz="6" w:space="5" w:color="DDDDDD"/>
+          <w:right w:val="single" w:sz="6" w:space="8" w:color="DDDDDD"/>
+        </w:pBdr>
+        <w:shd w:val="clear" w:color="auto" w:fill="F8F8F8"/>
+        <w:tabs>
+          <w:tab w:val="left" w:pos="916"/>
+          <w:tab w:val="left" w:pos="1832"/>
+          <w:tab w:val="left" w:pos="2748"/>
+          <w:tab w:val="left" w:pos="3664"/>
+          <w:tab w:val="left" w:pos="4580"/>
+          <w:tab w:val="left" w:pos="5496"/>
+          <w:tab w:val="left" w:pos="6412"/>
+          <w:tab w:val="left" w:pos="7328"/>
+          <w:tab w:val="left" w:pos="8244"/>
+          <w:tab w:val="left" w:pos="9160"/>
+          <w:tab w:val="left" w:pos="10076"/>
+          <w:tab w:val="left" w:pos="10992"/>
+          <w:tab w:val="left" w:pos="11908"/>
+          <w:tab w:val="left" w:pos="12824"/>
+          <w:tab w:val="left" w:pos="13740"/>
+          <w:tab w:val="left" w:pos="14656"/>
+        </w:tabs>
+        <w:spacing w:line="285" w:lineRule="atLeast"/>
+        <w:ind w:firstLine="360"/>
+        <w:jc w:val="left"/>
+        <w:rPr>
+          <w:rFonts w:ascii="Consolas" w:eastAsia="宋体" w:hAnsi="Consolas" w:cs="Consolas"/>
+          <w:color w:val="333333"/>
+          <w:kern w:val="0"/>
+          <w:sz w:val="20"/>
+          <w:szCs w:val="20"/>
+        </w:rPr>
+      </w:pPr>
+      <w:r>
+        <w:rPr>
+          <w:rFonts w:ascii="Consolas" w:eastAsia="宋体" w:hAnsi="Consolas" w:cs="Consolas"/>
+          <w:color w:val="333333"/>
+          <w:kern w:val="0"/>
+          <w:sz w:val="20"/>
+          <w:szCs w:val="20"/>
+        </w:rPr>
+        <w:t xml:space="preserve">        {</w:t>
+      </w:r>
+    </w:p>
+    <w:p>
+      <w:pPr>
+        <w:widowControl/>
+        <w:pBdr>
+          <w:top w:val="single" w:sz="6" w:space="5" w:color="DDDDDD"/>
+          <w:left w:val="single" w:sz="6" w:space="8" w:color="DDDDDD"/>
+          <w:bottom w:val="single" w:sz="6" w:space="5" w:color="DDDDDD"/>
+          <w:right w:val="single" w:sz="6" w:space="8" w:color="DDDDDD"/>
+        </w:pBdr>
+        <w:shd w:val="clear" w:color="auto" w:fill="F8F8F8"/>
+        <w:tabs>
+          <w:tab w:val="left" w:pos="916"/>
+          <w:tab w:val="left" w:pos="1832"/>
+          <w:tab w:val="left" w:pos="2748"/>
+          <w:tab w:val="left" w:pos="3664"/>
+          <w:tab w:val="left" w:pos="4580"/>
+          <w:tab w:val="left" w:pos="5496"/>
+          <w:tab w:val="left" w:pos="6412"/>
+          <w:tab w:val="left" w:pos="7328"/>
+          <w:tab w:val="left" w:pos="8244"/>
+          <w:tab w:val="left" w:pos="9160"/>
+          <w:tab w:val="left" w:pos="10076"/>
+          <w:tab w:val="left" w:pos="10992"/>
+          <w:tab w:val="left" w:pos="11908"/>
+          <w:tab w:val="left" w:pos="12824"/>
+          <w:tab w:val="left" w:pos="13740"/>
+          <w:tab w:val="left" w:pos="14656"/>
+        </w:tabs>
+        <w:spacing w:line="285" w:lineRule="atLeast"/>
+        <w:ind w:firstLine="360"/>
+        <w:jc w:val="left"/>
+        <w:rPr>
+          <w:rFonts w:ascii="Consolas" w:eastAsia="宋体" w:hAnsi="Consolas" w:cs="Consolas"/>
+          <w:color w:val="333333"/>
+          <w:kern w:val="0"/>
+          <w:sz w:val="20"/>
+          <w:szCs w:val="20"/>
+        </w:rPr>
+      </w:pPr>
+      <w:r>
+        <w:rPr>
+          <w:rFonts w:ascii="Consolas" w:eastAsia="宋体" w:hAnsi="Consolas" w:cs="Consolas"/>
+          <w:color w:val="333333"/>
+          <w:kern w:val="0"/>
+          <w:sz w:val="20"/>
+          <w:szCs w:val="20"/>
+        </w:rPr>
+        <w:t xml:space="preserve">            "</w:t>
+      </w:r>
+      <w:proofErr w:type="gramStart"/>
+      <w:r>
+        <w:rPr>
+          <w:rFonts w:ascii="Consolas" w:eastAsia="宋体" w:hAnsi="Consolas" w:cs="Consolas"/>
+          <w:color w:val="333333"/>
+          <w:kern w:val="0"/>
+          <w:sz w:val="20"/>
+          <w:szCs w:val="20"/>
+        </w:rPr>
+        <w:t>characters</w:t>
+      </w:r>
+      <w:proofErr w:type="gramEnd"/>
+      <w:r>
+        <w:rPr>
+          <w:rFonts w:ascii="Consolas" w:eastAsia="宋体" w:hAnsi="Consolas" w:cs="Consolas"/>
+          <w:color w:val="333333"/>
+          <w:kern w:val="0"/>
+          <w:sz w:val="20"/>
+          <w:szCs w:val="20"/>
+        </w:rPr>
+        <w:t>": "&lt;",</w:t>
+      </w:r>
+    </w:p>
+    <w:p>
+      <w:pPr>
+        <w:widowControl/>
+        <w:pBdr>
+          <w:top w:val="single" w:sz="6" w:space="5" w:color="DDDDDD"/>
+          <w:left w:val="single" w:sz="6" w:space="8" w:color="DDDDDD"/>
+          <w:bottom w:val="single" w:sz="6" w:space="5" w:color="DDDDDD"/>
+          <w:right w:val="single" w:sz="6" w:space="8" w:color="DDDDDD"/>
+        </w:pBdr>
+        <w:shd w:val="clear" w:color="auto" w:fill="F8F8F8"/>
+        <w:tabs>
+          <w:tab w:val="left" w:pos="916"/>
+          <w:tab w:val="left" w:pos="1832"/>
+          <w:tab w:val="left" w:pos="2748"/>
+          <w:tab w:val="left" w:pos="3664"/>
+          <w:tab w:val="left" w:pos="4580"/>
+          <w:tab w:val="left" w:pos="5496"/>
+          <w:tab w:val="left" w:pos="6412"/>
+          <w:tab w:val="left" w:pos="7328"/>
+          <w:tab w:val="left" w:pos="8244"/>
+          <w:tab w:val="left" w:pos="9160"/>
+          <w:tab w:val="left" w:pos="10076"/>
+          <w:tab w:val="left" w:pos="10992"/>
+          <w:tab w:val="left" w:pos="11908"/>
+          <w:tab w:val="left" w:pos="12824"/>
+          <w:tab w:val="left" w:pos="13740"/>
+          <w:tab w:val="left" w:pos="14656"/>
+        </w:tabs>
+        <w:spacing w:line="285" w:lineRule="atLeast"/>
+        <w:ind w:firstLine="360"/>
+        <w:jc w:val="left"/>
+        <w:rPr>
+          <w:rFonts w:ascii="Consolas" w:eastAsia="宋体" w:hAnsi="Consolas" w:cs="Consolas"/>
+          <w:color w:val="333333"/>
+          <w:kern w:val="0"/>
+          <w:sz w:val="20"/>
+          <w:szCs w:val="20"/>
+        </w:rPr>
+      </w:pPr>
+      <w:r>
+        <w:rPr>
+          <w:rFonts w:ascii="Consolas" w:eastAsia="宋体" w:hAnsi="Consolas" w:cs="Consolas"/>
+          <w:color w:val="333333"/>
+          <w:kern w:val="0"/>
+          <w:sz w:val="20"/>
+          <w:szCs w:val="20"/>
+        </w:rPr>
+        <w:t xml:space="preserve">            "</w:t>
+      </w:r>
+      <w:proofErr w:type="gramStart"/>
+      <w:r>
+        <w:rPr>
+          <w:rFonts w:ascii="Consolas" w:eastAsia="宋体" w:hAnsi="Consolas" w:cs="Consolas"/>
+          <w:color w:val="333333"/>
+          <w:kern w:val="0"/>
+          <w:sz w:val="20"/>
+          <w:szCs w:val="20"/>
+        </w:rPr>
+        <w:t>selector</w:t>
+      </w:r>
+      <w:proofErr w:type="gramEnd"/>
+      <w:r>
+        <w:rPr>
+          <w:rFonts w:ascii="Consolas" w:eastAsia="宋体" w:hAnsi="Consolas" w:cs="Consolas"/>
+          <w:color w:val="333333"/>
+          <w:kern w:val="0"/>
+          <w:sz w:val="20"/>
+          <w:szCs w:val="20"/>
+        </w:rPr>
+        <w:t>": "text.html - source"</w:t>
+      </w:r>
+    </w:p>
+    <w:p>
+      <w:pPr>
+        <w:widowControl/>
+        <w:pBdr>
+          <w:top w:val="single" w:sz="6" w:space="5" w:color="DDDDDD"/>
+          <w:left w:val="single" w:sz="6" w:space="8" w:color="DDDDDD"/>
+          <w:bottom w:val="single" w:sz="6" w:space="5" w:color="DDDDDD"/>
+          <w:right w:val="single" w:sz="6" w:space="8" w:color="DDDDDD"/>
+        </w:pBdr>
+        <w:shd w:val="clear" w:color="auto" w:fill="F8F8F8"/>
+        <w:tabs>
+          <w:tab w:val="left" w:pos="916"/>
+          <w:tab w:val="left" w:pos="1832"/>
+          <w:tab w:val="left" w:pos="2748"/>
+          <w:tab w:val="left" w:pos="3664"/>
+          <w:tab w:val="left" w:pos="4580"/>
+          <w:tab w:val="left" w:pos="5496"/>
+          <w:tab w:val="left" w:pos="6412"/>
+          <w:tab w:val="left" w:pos="7328"/>
+          <w:tab w:val="left" w:pos="8244"/>
+          <w:tab w:val="left" w:pos="9160"/>
+          <w:tab w:val="left" w:pos="10076"/>
+          <w:tab w:val="left" w:pos="10992"/>
+          <w:tab w:val="left" w:pos="11908"/>
+          <w:tab w:val="left" w:pos="12824"/>
+          <w:tab w:val="left" w:pos="13740"/>
+          <w:tab w:val="left" w:pos="14656"/>
+        </w:tabs>
+        <w:spacing w:line="285" w:lineRule="atLeast"/>
+        <w:ind w:firstLine="360"/>
+        <w:jc w:val="left"/>
+        <w:rPr>
+          <w:rFonts w:ascii="Consolas" w:eastAsia="宋体" w:hAnsi="Consolas" w:cs="Consolas"/>
+          <w:color w:val="333333"/>
+          <w:kern w:val="0"/>
+          <w:sz w:val="20"/>
+          <w:szCs w:val="20"/>
+        </w:rPr>
+      </w:pPr>
+      <w:r>
+        <w:rPr>
+          <w:rFonts w:ascii="Consolas" w:eastAsia="宋体" w:hAnsi="Consolas" w:cs="Consolas"/>
+          <w:color w:val="333333"/>
+          <w:kern w:val="0"/>
+          <w:sz w:val="20"/>
+          <w:szCs w:val="20"/>
+        </w:rPr>
+        <w:t xml:space="preserve">        },</w:t>
+      </w:r>
+    </w:p>
+    <w:p>
+      <w:pPr>
+        <w:widowControl/>
+        <w:pBdr>
+          <w:top w:val="single" w:sz="6" w:space="5" w:color="DDDDDD"/>
+          <w:left w:val="single" w:sz="6" w:space="8" w:color="DDDDDD"/>
+          <w:bottom w:val="single" w:sz="6" w:space="5" w:color="DDDDDD"/>
+          <w:right w:val="single" w:sz="6" w:space="8" w:color="DDDDDD"/>
+        </w:pBdr>
+        <w:shd w:val="clear" w:color="auto" w:fill="F8F8F8"/>
+        <w:tabs>
+          <w:tab w:val="left" w:pos="916"/>
+          <w:tab w:val="left" w:pos="1832"/>
+          <w:tab w:val="left" w:pos="2748"/>
+          <w:tab w:val="left" w:pos="3664"/>
+          <w:tab w:val="left" w:pos="4580"/>
+          <w:tab w:val="left" w:pos="5496"/>
+          <w:tab w:val="left" w:pos="6412"/>
+          <w:tab w:val="left" w:pos="7328"/>
+          <w:tab w:val="left" w:pos="8244"/>
+          <w:tab w:val="left" w:pos="9160"/>
+          <w:tab w:val="left" w:pos="10076"/>
+          <w:tab w:val="left" w:pos="10992"/>
+          <w:tab w:val="left" w:pos="11908"/>
+          <w:tab w:val="left" w:pos="12824"/>
+          <w:tab w:val="left" w:pos="13740"/>
+          <w:tab w:val="left" w:pos="14656"/>
+        </w:tabs>
+        <w:spacing w:line="285" w:lineRule="atLeast"/>
+        <w:ind w:firstLine="360"/>
+        <w:jc w:val="left"/>
+        <w:rPr>
+          <w:rFonts w:ascii="Consolas" w:eastAsia="宋体" w:hAnsi="Consolas" w:cs="Consolas"/>
+          <w:color w:val="333333"/>
+          <w:kern w:val="0"/>
+          <w:sz w:val="20"/>
+          <w:szCs w:val="20"/>
+        </w:rPr>
+      </w:pPr>
+      <w:r>
+        <w:rPr>
+          <w:rFonts w:ascii="Consolas" w:eastAsia="宋体" w:hAnsi="Consolas" w:cs="Consolas"/>
+          <w:color w:val="333333"/>
+          <w:kern w:val="0"/>
+          <w:sz w:val="20"/>
+          <w:szCs w:val="20"/>
+        </w:rPr>
+        <w:t xml:space="preserve">        {</w:t>
+      </w:r>
+    </w:p>
+    <w:p>
+      <w:pPr>
+        <w:widowControl/>
+        <w:pBdr>
+          <w:top w:val="single" w:sz="6" w:space="5" w:color="DDDDDD"/>
+          <w:left w:val="single" w:sz="6" w:space="8" w:color="DDDDDD"/>
+          <w:bottom w:val="single" w:sz="6" w:space="5" w:color="DDDDDD"/>
+          <w:right w:val="single" w:sz="6" w:space="8" w:color="DDDDDD"/>
+        </w:pBdr>
+        <w:shd w:val="clear" w:color="auto" w:fill="F8F8F8"/>
+        <w:tabs>
+          <w:tab w:val="left" w:pos="916"/>
+          <w:tab w:val="left" w:pos="1832"/>
+          <w:tab w:val="left" w:pos="2748"/>
+          <w:tab w:val="left" w:pos="3664"/>
+          <w:tab w:val="left" w:pos="4580"/>
+          <w:tab w:val="left" w:pos="5496"/>
+          <w:tab w:val="left" w:pos="6412"/>
+          <w:tab w:val="left" w:pos="7328"/>
+          <w:tab w:val="left" w:pos="8244"/>
+          <w:tab w:val="left" w:pos="9160"/>
+          <w:tab w:val="left" w:pos="10076"/>
+          <w:tab w:val="left" w:pos="10992"/>
+          <w:tab w:val="left" w:pos="11908"/>
+          <w:tab w:val="left" w:pos="12824"/>
+          <w:tab w:val="left" w:pos="13740"/>
+          <w:tab w:val="left" w:pos="14656"/>
+        </w:tabs>
+        <w:spacing w:line="285" w:lineRule="atLeast"/>
+        <w:ind w:firstLine="360"/>
+        <w:jc w:val="left"/>
+        <w:rPr>
+          <w:rFonts w:ascii="Consolas" w:eastAsia="宋体" w:hAnsi="Consolas" w:cs="Consolas"/>
+          <w:color w:val="333333"/>
+          <w:kern w:val="0"/>
+          <w:sz w:val="20"/>
+          <w:szCs w:val="20"/>
+        </w:rPr>
+      </w:pPr>
+      <w:r>
+        <w:rPr>
+          <w:rFonts w:ascii="Consolas" w:eastAsia="宋体" w:hAnsi="Consolas" w:cs="Consolas"/>
+          <w:color w:val="333333"/>
+          <w:kern w:val="0"/>
+          <w:sz w:val="20"/>
+          <w:szCs w:val="20"/>
+        </w:rPr>
+        <w:t xml:space="preserve">            "</w:t>
+      </w:r>
+      <w:proofErr w:type="gramStart"/>
+      <w:r>
+        <w:rPr>
+          <w:rFonts w:ascii="Consolas" w:eastAsia="宋体" w:hAnsi="Consolas" w:cs="Consolas"/>
+          <w:color w:val="333333"/>
+          <w:kern w:val="0"/>
+          <w:sz w:val="20"/>
+          <w:szCs w:val="20"/>
+        </w:rPr>
+        <w:t>characters</w:t>
+      </w:r>
+      <w:proofErr w:type="gramEnd"/>
+      <w:r>
+        <w:rPr>
+          <w:rFonts w:ascii="Consolas" w:eastAsia="宋体" w:hAnsi="Consolas" w:cs="Consolas"/>
+          <w:color w:val="333333"/>
+          <w:kern w:val="0"/>
+          <w:sz w:val="20"/>
+          <w:szCs w:val="20"/>
+        </w:rPr>
+        <w:t>": ":",</w:t>
+      </w:r>
+    </w:p>
+    <w:p>
+      <w:pPr>
+        <w:widowControl/>
+        <w:pBdr>
+          <w:top w:val="single" w:sz="6" w:space="5" w:color="DDDDDD"/>
+          <w:left w:val="single" w:sz="6" w:space="8" w:color="DDDDDD"/>
+          <w:bottom w:val="single" w:sz="6" w:space="5" w:color="DDDDDD"/>
+          <w:right w:val="single" w:sz="6" w:space="8" w:color="DDDDDD"/>
+        </w:pBdr>
+        <w:shd w:val="clear" w:color="auto" w:fill="F8F8F8"/>
+        <w:tabs>
+          <w:tab w:val="left" w:pos="916"/>
+          <w:tab w:val="left" w:pos="1832"/>
+          <w:tab w:val="left" w:pos="2748"/>
+          <w:tab w:val="left" w:pos="3664"/>
+          <w:tab w:val="left" w:pos="4580"/>
+          <w:tab w:val="left" w:pos="5496"/>
+          <w:tab w:val="left" w:pos="6412"/>
+          <w:tab w:val="left" w:pos="7328"/>
+          <w:tab w:val="left" w:pos="8244"/>
+          <w:tab w:val="left" w:pos="9160"/>
+          <w:tab w:val="left" w:pos="10076"/>
+          <w:tab w:val="left" w:pos="10992"/>
+          <w:tab w:val="left" w:pos="11908"/>
+          <w:tab w:val="left" w:pos="12824"/>
+          <w:tab w:val="left" w:pos="13740"/>
+          <w:tab w:val="left" w:pos="14656"/>
+        </w:tabs>
+        <w:spacing w:line="285" w:lineRule="atLeast"/>
+        <w:ind w:firstLine="360"/>
+        <w:jc w:val="left"/>
+        <w:rPr>
+          <w:rFonts w:ascii="Consolas" w:eastAsia="宋体" w:hAnsi="Consolas" w:cs="Consolas"/>
+          <w:color w:val="333333"/>
+          <w:kern w:val="0"/>
+          <w:sz w:val="20"/>
+          <w:szCs w:val="20"/>
+        </w:rPr>
+      </w:pPr>
+      <w:r>
+        <w:rPr>
+          <w:rFonts w:ascii="Consolas" w:eastAsia="宋体" w:hAnsi="Consolas" w:cs="Consolas"/>
+          <w:color w:val="333333"/>
+          <w:kern w:val="0"/>
+          <w:sz w:val="20"/>
+          <w:szCs w:val="20"/>
+        </w:rPr>
+        <w:t xml:space="preserve">            "</w:t>
+      </w:r>
+      <w:proofErr w:type="gramStart"/>
+      <w:r>
+        <w:rPr>
+          <w:rFonts w:ascii="Consolas" w:eastAsia="宋体" w:hAnsi="Consolas" w:cs="Consolas"/>
+          <w:color w:val="333333"/>
+          <w:kern w:val="0"/>
+          <w:sz w:val="20"/>
+          <w:szCs w:val="20"/>
+        </w:rPr>
+        <w:t>selector</w:t>
+      </w:r>
+      <w:proofErr w:type="gramEnd"/>
+      <w:r>
+        <w:rPr>
+          <w:rFonts w:ascii="Consolas" w:eastAsia="宋体" w:hAnsi="Consolas" w:cs="Consolas"/>
+          <w:color w:val="333333"/>
+          <w:kern w:val="0"/>
+          <w:sz w:val="20"/>
+          <w:szCs w:val="20"/>
+        </w:rPr>
+        <w:t>": "text.html - source"</w:t>
+      </w:r>
+    </w:p>
+    <w:p>
+      <w:pPr>
+        <w:widowControl/>
+        <w:pBdr>
+          <w:top w:val="single" w:sz="6" w:space="5" w:color="DDDDDD"/>
+          <w:left w:val="single" w:sz="6" w:space="8" w:color="DDDDDD"/>
+          <w:bottom w:val="single" w:sz="6" w:space="5" w:color="DDDDDD"/>
+          <w:right w:val="single" w:sz="6" w:space="8" w:color="DDDDDD"/>
+        </w:pBdr>
+        <w:shd w:val="clear" w:color="auto" w:fill="F8F8F8"/>
+        <w:tabs>
+          <w:tab w:val="left" w:pos="916"/>
+          <w:tab w:val="left" w:pos="1832"/>
+          <w:tab w:val="left" w:pos="2748"/>
+          <w:tab w:val="left" w:pos="3664"/>
+          <w:tab w:val="left" w:pos="4580"/>
+          <w:tab w:val="left" w:pos="5496"/>
+          <w:tab w:val="left" w:pos="6412"/>
+          <w:tab w:val="left" w:pos="7328"/>
+          <w:tab w:val="left" w:pos="8244"/>
+          <w:tab w:val="left" w:pos="9160"/>
+          <w:tab w:val="left" w:pos="10076"/>
+          <w:tab w:val="left" w:pos="10992"/>
+          <w:tab w:val="left" w:pos="11908"/>
+          <w:tab w:val="left" w:pos="12824"/>
+          <w:tab w:val="left" w:pos="13740"/>
+          <w:tab w:val="left" w:pos="14656"/>
+        </w:tabs>
+        <w:spacing w:line="285" w:lineRule="atLeast"/>
+        <w:ind w:firstLine="360"/>
+        <w:jc w:val="left"/>
+        <w:rPr>
+          <w:rFonts w:ascii="Consolas" w:eastAsia="宋体" w:hAnsi="Consolas" w:cs="Consolas"/>
+          <w:color w:val="333333"/>
+          <w:kern w:val="0"/>
+          <w:sz w:val="20"/>
+          <w:szCs w:val="20"/>
+        </w:rPr>
+      </w:pPr>
+      <w:r>
+        <w:rPr>
+          <w:rFonts w:ascii="Consolas" w:eastAsia="宋体" w:hAnsi="Consolas" w:cs="Consolas"/>
+          <w:color w:val="333333"/>
+          <w:kern w:val="0"/>
+          <w:sz w:val="20"/>
+          <w:szCs w:val="20"/>
+        </w:rPr>
+        <w:t xml:space="preserve">        },</w:t>
+      </w:r>
+    </w:p>
+    <w:p>
+      <w:pPr>
+        <w:widowControl/>
+        <w:pBdr>
+          <w:top w:val="single" w:sz="6" w:space="5" w:color="DDDDDD"/>
+          <w:left w:val="single" w:sz="6" w:space="8" w:color="DDDDDD"/>
+          <w:bottom w:val="single" w:sz="6" w:space="5" w:color="DDDDDD"/>
+          <w:right w:val="single" w:sz="6" w:space="8" w:color="DDDDDD"/>
+        </w:pBdr>
+        <w:shd w:val="clear" w:color="auto" w:fill="F8F8F8"/>
+        <w:tabs>
+          <w:tab w:val="left" w:pos="916"/>
+          <w:tab w:val="left" w:pos="1832"/>
+          <w:tab w:val="left" w:pos="2748"/>
+          <w:tab w:val="left" w:pos="3664"/>
+          <w:tab w:val="left" w:pos="4580"/>
+          <w:tab w:val="left" w:pos="5496"/>
+          <w:tab w:val="left" w:pos="6412"/>
+          <w:tab w:val="left" w:pos="7328"/>
+          <w:tab w:val="left" w:pos="8244"/>
+          <w:tab w:val="left" w:pos="9160"/>
+          <w:tab w:val="left" w:pos="10076"/>
+          <w:tab w:val="left" w:pos="10992"/>
+          <w:tab w:val="left" w:pos="11908"/>
+          <w:tab w:val="left" w:pos="12824"/>
+          <w:tab w:val="left" w:pos="13740"/>
+          <w:tab w:val="left" w:pos="14656"/>
+        </w:tabs>
+        <w:spacing w:line="285" w:lineRule="atLeast"/>
+        <w:ind w:firstLine="360"/>
+        <w:jc w:val="left"/>
+        <w:rPr>
+          <w:rFonts w:ascii="Consolas" w:eastAsia="宋体" w:hAnsi="Consolas" w:cs="Consolas"/>
+          <w:color w:val="333333"/>
+          <w:kern w:val="0"/>
+          <w:sz w:val="20"/>
+          <w:szCs w:val="20"/>
+        </w:rPr>
+      </w:pPr>
+      <w:r>
+        <w:rPr>
+          <w:rFonts w:ascii="Consolas" w:eastAsia="宋体" w:hAnsi="Consolas" w:cs="Consolas"/>
+          <w:color w:val="333333"/>
+          <w:kern w:val="0"/>
+          <w:sz w:val="20"/>
+          <w:szCs w:val="20"/>
+        </w:rPr>
+        <w:t xml:space="preserve">        {</w:t>
+      </w:r>
+    </w:p>
+    <w:p>
+      <w:pPr>
+        <w:widowControl/>
+        <w:pBdr>
+          <w:top w:val="single" w:sz="6" w:space="5" w:color="DDDDDD"/>
+          <w:left w:val="single" w:sz="6" w:space="8" w:color="DDDDDD"/>
+          <w:bottom w:val="single" w:sz="6" w:space="5" w:color="DDDDDD"/>
+          <w:right w:val="single" w:sz="6" w:space="8" w:color="DDDDDD"/>
+        </w:pBdr>
+        <w:shd w:val="clear" w:color="auto" w:fill="F8F8F8"/>
+        <w:tabs>
+          <w:tab w:val="left" w:pos="916"/>
+          <w:tab w:val="left" w:pos="1832"/>
+          <w:tab w:val="left" w:pos="2748"/>
+          <w:tab w:val="left" w:pos="3664"/>
+          <w:tab w:val="left" w:pos="4580"/>
+          <w:tab w:val="left" w:pos="5496"/>
+          <w:tab w:val="left" w:pos="6412"/>
+          <w:tab w:val="left" w:pos="7328"/>
+          <w:tab w:val="left" w:pos="8244"/>
+          <w:tab w:val="left" w:pos="9160"/>
+          <w:tab w:val="left" w:pos="10076"/>
+          <w:tab w:val="left" w:pos="10992"/>
+          <w:tab w:val="left" w:pos="11908"/>
+          <w:tab w:val="left" w:pos="12824"/>
+          <w:tab w:val="left" w:pos="13740"/>
+          <w:tab w:val="left" w:pos="14656"/>
+        </w:tabs>
+        <w:spacing w:line="285" w:lineRule="atLeast"/>
+        <w:ind w:firstLine="360"/>
+        <w:jc w:val="left"/>
+        <w:rPr>
+          <w:rFonts w:ascii="Consolas" w:eastAsia="宋体" w:hAnsi="Consolas" w:cs="Consolas"/>
+          <w:color w:val="333333"/>
+          <w:kern w:val="0"/>
+          <w:sz w:val="20"/>
+          <w:szCs w:val="20"/>
+        </w:rPr>
+      </w:pPr>
+      <w:r>
+        <w:rPr>
+          <w:rFonts w:ascii="Consolas" w:eastAsia="宋体" w:hAnsi="Consolas" w:cs="Consolas"/>
+          <w:color w:val="333333"/>
+          <w:kern w:val="0"/>
+          <w:sz w:val="20"/>
+          <w:szCs w:val="20"/>
+        </w:rPr>
+        <w:t xml:space="preserve">            "</w:t>
+      </w:r>
+      <w:proofErr w:type="gramStart"/>
+      <w:r>
+        <w:rPr>
+          <w:rFonts w:ascii="Consolas" w:eastAsia="宋体" w:hAnsi="Consolas" w:cs="Consolas"/>
+          <w:color w:val="333333"/>
+          <w:kern w:val="0"/>
+          <w:sz w:val="20"/>
+          <w:szCs w:val="20"/>
+        </w:rPr>
+        <w:t>characters</w:t>
+      </w:r>
+      <w:proofErr w:type="gramEnd"/>
+      <w:r>
+        <w:rPr>
+          <w:rFonts w:ascii="Consolas" w:eastAsia="宋体" w:hAnsi="Consolas" w:cs="Consolas"/>
+          <w:color w:val="333333"/>
+          <w:kern w:val="0"/>
+          <w:sz w:val="20"/>
+          <w:szCs w:val="20"/>
+        </w:rPr>
+        <w:t>": " ",</w:t>
+      </w:r>
+    </w:p>
+    <w:p>
+      <w:pPr>
+        <w:widowControl/>
+        <w:pBdr>
+          <w:top w:val="single" w:sz="6" w:space="5" w:color="DDDDDD"/>
+          <w:left w:val="single" w:sz="6" w:space="8" w:color="DDDDDD"/>
+          <w:bottom w:val="single" w:sz="6" w:space="5" w:color="DDDDDD"/>
+          <w:right w:val="single" w:sz="6" w:space="8" w:color="DDDDDD"/>
+        </w:pBdr>
+        <w:shd w:val="clear" w:color="auto" w:fill="F8F8F8"/>
+        <w:tabs>
+          <w:tab w:val="left" w:pos="916"/>
+          <w:tab w:val="left" w:pos="1832"/>
+          <w:tab w:val="left" w:pos="2748"/>
+          <w:tab w:val="left" w:pos="3664"/>
+          <w:tab w:val="left" w:pos="4580"/>
+          <w:tab w:val="left" w:pos="5496"/>
+          <w:tab w:val="left" w:pos="6412"/>
+          <w:tab w:val="left" w:pos="7328"/>
+          <w:tab w:val="left" w:pos="8244"/>
+          <w:tab w:val="left" w:pos="9160"/>
+          <w:tab w:val="left" w:pos="10076"/>
+          <w:tab w:val="left" w:pos="10992"/>
+          <w:tab w:val="left" w:pos="11908"/>
+          <w:tab w:val="left" w:pos="12824"/>
+          <w:tab w:val="left" w:pos="13740"/>
+          <w:tab w:val="left" w:pos="14656"/>
+        </w:tabs>
+        <w:spacing w:line="285" w:lineRule="atLeast"/>
+        <w:ind w:firstLine="360"/>
+        <w:jc w:val="left"/>
+        <w:rPr>
+          <w:rFonts w:ascii="Consolas" w:eastAsia="宋体" w:hAnsi="Consolas" w:cs="Consolas"/>
+          <w:color w:val="333333"/>
+          <w:kern w:val="0"/>
+          <w:sz w:val="20"/>
+          <w:szCs w:val="20"/>
+        </w:rPr>
+      </w:pPr>
+      <w:r>
+        <w:rPr>
+          <w:rFonts w:ascii="Consolas" w:eastAsia="宋体" w:hAnsi="Consolas" w:cs="Consolas"/>
+          <w:color w:val="333333"/>
+          <w:kern w:val="0"/>
+          <w:sz w:val="20"/>
+          <w:szCs w:val="20"/>
+        </w:rPr>
+        <w:t xml:space="preserve">            "</w:t>
+      </w:r>
+      <w:proofErr w:type="gramStart"/>
+      <w:r>
+        <w:rPr>
+          <w:rFonts w:ascii="Consolas" w:eastAsia="宋体" w:hAnsi="Consolas" w:cs="Consolas"/>
+          <w:color w:val="333333"/>
+          <w:kern w:val="0"/>
+          <w:sz w:val="20"/>
+          <w:szCs w:val="20"/>
+        </w:rPr>
+        <w:t>selector</w:t>
+      </w:r>
+      <w:proofErr w:type="gramEnd"/>
+      <w:r>
+        <w:rPr>
+          <w:rFonts w:ascii="Consolas" w:eastAsia="宋体" w:hAnsi="Consolas" w:cs="Consolas"/>
+          <w:color w:val="333333"/>
+          <w:kern w:val="0"/>
+          <w:sz w:val="20"/>
+          <w:szCs w:val="20"/>
+        </w:rPr>
+        <w:t>": "text.html - source"</w:t>
+      </w:r>
+    </w:p>
+    <w:p>
+      <w:pPr>
+        <w:widowControl/>
+        <w:pBdr>
+          <w:top w:val="single" w:sz="6" w:space="5" w:color="DDDDDD"/>
+          <w:left w:val="single" w:sz="6" w:space="8" w:color="DDDDDD"/>
+          <w:bottom w:val="single" w:sz="6" w:space="5" w:color="DDDDDD"/>
+          <w:right w:val="single" w:sz="6" w:space="8" w:color="DDDDDD"/>
+        </w:pBdr>
+        <w:shd w:val="clear" w:color="auto" w:fill="F8F8F8"/>
+        <w:tabs>
+          <w:tab w:val="left" w:pos="916"/>
+          <w:tab w:val="left" w:pos="1832"/>
+          <w:tab w:val="left" w:pos="2748"/>
+          <w:tab w:val="left" w:pos="3664"/>
+          <w:tab w:val="left" w:pos="4580"/>
+          <w:tab w:val="left" w:pos="5496"/>
+          <w:tab w:val="left" w:pos="6412"/>
+          <w:tab w:val="left" w:pos="7328"/>
+          <w:tab w:val="left" w:pos="8244"/>
+          <w:tab w:val="left" w:pos="9160"/>
+          <w:tab w:val="left" w:pos="10076"/>
+          <w:tab w:val="left" w:pos="10992"/>
+          <w:tab w:val="left" w:pos="11908"/>
+          <w:tab w:val="left" w:pos="12824"/>
+          <w:tab w:val="left" w:pos="13740"/>
+          <w:tab w:val="left" w:pos="14656"/>
+        </w:tabs>
+        <w:spacing w:line="285" w:lineRule="atLeast"/>
+        <w:ind w:firstLine="360"/>
+        <w:jc w:val="left"/>
+        <w:rPr>
+          <w:rFonts w:ascii="Consolas" w:eastAsia="宋体" w:hAnsi="Consolas" w:cs="Consolas"/>
+          <w:color w:val="333333"/>
+          <w:kern w:val="0"/>
+          <w:sz w:val="20"/>
+          <w:szCs w:val="20"/>
+        </w:rPr>
+      </w:pPr>
+      <w:r>
+        <w:rPr>
+          <w:rFonts w:ascii="Consolas" w:eastAsia="宋体" w:hAnsi="Consolas" w:cs="Consolas"/>
+          <w:color w:val="333333"/>
+          <w:kern w:val="0"/>
+          <w:sz w:val="20"/>
+          <w:szCs w:val="20"/>
+        </w:rPr>
+        <w:t xml:space="preserve">        }</w:t>
+      </w:r>
+    </w:p>
+    <w:p>
+      <w:pPr>
+        <w:widowControl/>
+        <w:pBdr>
+          <w:top w:val="single" w:sz="6" w:space="5" w:color="DDDDDD"/>
+          <w:left w:val="single" w:sz="6" w:space="8" w:color="DDDDDD"/>
+          <w:bottom w:val="single" w:sz="6" w:space="5" w:color="DDDDDD"/>
+          <w:right w:val="single" w:sz="6" w:space="8" w:color="DDDDDD"/>
+        </w:pBdr>
+        <w:shd w:val="clear" w:color="auto" w:fill="F8F8F8"/>
+        <w:tabs>
+          <w:tab w:val="left" w:pos="916"/>
+          <w:tab w:val="left" w:pos="1832"/>
+          <w:tab w:val="left" w:pos="2748"/>
+          <w:tab w:val="left" w:pos="3664"/>
+          <w:tab w:val="left" w:pos="4580"/>
+          <w:tab w:val="left" w:pos="5496"/>
+          <w:tab w:val="left" w:pos="6412"/>
+          <w:tab w:val="left" w:pos="7328"/>
+          <w:tab w:val="left" w:pos="8244"/>
+          <w:tab w:val="left" w:pos="9160"/>
+          <w:tab w:val="left" w:pos="10076"/>
+          <w:tab w:val="left" w:pos="10992"/>
+          <w:tab w:val="left" w:pos="11908"/>
+          <w:tab w:val="left" w:pos="12824"/>
+          <w:tab w:val="left" w:pos="13740"/>
+          <w:tab w:val="left" w:pos="14656"/>
+        </w:tabs>
+        <w:spacing w:line="285" w:lineRule="atLeast"/>
+        <w:ind w:firstLine="360"/>
+        <w:jc w:val="left"/>
+        <w:rPr>
+          <w:rFonts w:ascii="Consolas" w:eastAsia="宋体" w:hAnsi="Consolas" w:cs="Consolas"/>
+          <w:color w:val="333333"/>
+          <w:kern w:val="0"/>
+          <w:sz w:val="20"/>
+          <w:szCs w:val="20"/>
+        </w:rPr>
+      </w:pPr>
+      <w:r>
+        <w:rPr>
+          <w:rFonts w:ascii="Consolas" w:eastAsia="宋体" w:hAnsi="Consolas" w:cs="Consolas"/>
+          <w:color w:val="333333"/>
+          <w:kern w:val="0"/>
+          <w:sz w:val="20"/>
+          <w:szCs w:val="20"/>
         </w:rPr>
         <w:t xml:space="preserve">    ]</w:t>
       </w:r>
@@ -3589,9 +4859,6 @@
     <w:p>
       <w:pPr>
         <w:spacing w:line="288" w:lineRule="auto"/>
-        <w:rPr>
-          <w:rFonts w:hint="eastAsia"/>
-        </w:rPr>
       </w:pPr>
     </w:p>
     <w:p>
@@ -3708,229 +4975,6 @@
             <wp:extent cx="4133850" cy="2343150"/>
             <wp:effectExtent l="0" t="0" r="0" b="0"/>
             <wp:docPr id="22" name="图片 22"/>
-            <wp:cNvGraphicFramePr>
-              <a:graphicFrameLocks xmlns:a="http://schemas.openxmlformats.org/drawingml/2006/main" noChangeAspect="1"/>
-            </wp:cNvGraphicFramePr>
-            <a:graphic xmlns:a="http://schemas.openxmlformats.org/drawingml/2006/main">
-              <a:graphicData uri="http://schemas.openxmlformats.org/drawingml/2006/picture">
-                <pic:pic xmlns:pic="http://schemas.openxmlformats.org/drawingml/2006/picture">
-                  <pic:nvPicPr>
-                    <pic:cNvPr id="0" name=""/>
-                    <pic:cNvPicPr/>
-                  </pic:nvPicPr>
-                  <pic:blipFill>
-                    <a:blip r:embed="rId23"/>
-                    <a:stretch>
-                      <a:fillRect/>
-                    </a:stretch>
-                  </pic:blipFill>
-                  <pic:spPr>
-                    <a:xfrm>
-                      <a:off x="0" y="0"/>
-                      <a:ext cx="4133850" cy="2343150"/>
-                    </a:xfrm>
-                    <a:prstGeom prst="rect">
-                      <a:avLst/>
-                    </a:prstGeom>
-                  </pic:spPr>
-                </pic:pic>
-              </a:graphicData>
-            </a:graphic>
-          </wp:inline>
-        </w:drawing>
-      </w:r>
-    </w:p>
-    <w:p>
-      <w:pPr>
-        <w:pStyle w:val="4"/>
-      </w:pPr>
-      <w:r>
-        <w:rPr>
-          <w:rFonts w:hint="eastAsia"/>
-        </w:rPr>
-        <w:t>3.4.3</w:t>
-      </w:r>
-      <w:r>
-        <w:rPr>
-          <w:rFonts w:hint="eastAsia"/>
-        </w:rPr>
-        <w:t>.</w:t>
-      </w:r>
-      <w:r>
-        <w:rPr>
-          <w:rFonts w:hint="eastAsia"/>
-        </w:rPr>
-        <w:t xml:space="preserve"> Visualforce Page Completions</w:t>
-      </w:r>
-    </w:p>
-    <w:p>
-      <w:pPr>
-        <w:spacing w:line="288" w:lineRule="auto"/>
-        <w:rPr>
-          <w:sz w:val="24"/>
-          <w:szCs w:val="24"/>
-        </w:rPr>
-      </w:pPr>
-      <w:r>
-        <w:rPr>
-          <w:rFonts w:hint="eastAsia"/>
-        </w:rPr>
-        <w:tab/>
-      </w:r>
-      <w:r>
-        <w:rPr>
-          <w:rFonts w:hint="eastAsia"/>
-          <w:sz w:val="24"/>
-          <w:szCs w:val="24"/>
-        </w:rPr>
-        <w:t xml:space="preserve">As we know, no one like write </w:t>
-      </w:r>
-      <w:r>
-        <w:rPr>
-          <w:sz w:val="24"/>
-          <w:szCs w:val="24"/>
-        </w:rPr>
-        <w:t>Visualforce</w:t>
-      </w:r>
-      <w:r>
-        <w:rPr>
-          <w:rFonts w:hint="eastAsia"/>
-          <w:sz w:val="24"/>
-          <w:szCs w:val="24"/>
-        </w:rPr>
-        <w:t xml:space="preserve"> code in the Force.com IDE, because after we want to save it to server, IDE will tell us there has error but never tell what error is, it</w:t>
-      </w:r>
-      <w:r>
-        <w:rPr>
-          <w:sz w:val="24"/>
-          <w:szCs w:val="24"/>
-        </w:rPr>
-        <w:t>’</w:t>
-      </w:r>
-      <w:r>
-        <w:rPr>
-          <w:rFonts w:hint="eastAsia"/>
-          <w:sz w:val="24"/>
-          <w:szCs w:val="24"/>
-        </w:rPr>
-        <w:t xml:space="preserve">s very ugly, especially, </w:t>
-      </w:r>
-      <w:r>
-        <w:rPr>
-          <w:sz w:val="24"/>
-          <w:szCs w:val="24"/>
-        </w:rPr>
-        <w:t>and Force.com</w:t>
-      </w:r>
-      <w:r>
-        <w:rPr>
-          <w:rFonts w:hint="eastAsia"/>
-          <w:sz w:val="24"/>
-          <w:szCs w:val="24"/>
-        </w:rPr>
-        <w:t xml:space="preserve"> IDE doesn</w:t>
-      </w:r>
-      <w:r>
-        <w:rPr>
-          <w:sz w:val="24"/>
-          <w:szCs w:val="24"/>
-        </w:rPr>
-        <w:t>’</w:t>
-      </w:r>
-      <w:r>
-        <w:rPr>
-          <w:rFonts w:hint="eastAsia"/>
-          <w:sz w:val="24"/>
-          <w:szCs w:val="24"/>
-        </w:rPr>
-        <w:t>t have page component completions.</w:t>
-      </w:r>
-    </w:p>
-    <w:p>
-      <w:pPr>
-        <w:spacing w:line="288" w:lineRule="auto"/>
-        <w:rPr>
-          <w:sz w:val="24"/>
-          <w:szCs w:val="24"/>
-        </w:rPr>
-      </w:pPr>
-    </w:p>
-    <w:p>
-      <w:pPr>
-        <w:spacing w:line="288" w:lineRule="auto"/>
-        <w:rPr>
-          <w:sz w:val="24"/>
-          <w:szCs w:val="24"/>
-        </w:rPr>
-      </w:pPr>
-      <w:r>
-        <w:rPr>
-          <w:rFonts w:hint="eastAsia"/>
-          <w:sz w:val="24"/>
-          <w:szCs w:val="24"/>
-        </w:rPr>
-        <w:tab/>
-        <w:t>With this plugin, every time you input &lt;, you will see many page component snippets in the completions list, you can choose anyone, the predefined result will be inserted after the cursor.</w:t>
-      </w:r>
-    </w:p>
-    <w:p>
-      <w:pPr>
-        <w:jc w:val="center"/>
-      </w:pPr>
-      <w:r>
-        <w:rPr>
-          <w:noProof/>
-        </w:rPr>
-        <w:drawing>
-          <wp:inline distT="0" distB="0" distL="0" distR="0" wp14:anchorId="41F47248" wp14:editId="59D10E98">
-            <wp:extent cx="4305300" cy="1466850"/>
-            <wp:effectExtent l="0" t="0" r="0" b="0"/>
-            <wp:docPr id="23" name="图片 23"/>
-            <wp:cNvGraphicFramePr>
-              <a:graphicFrameLocks xmlns:a="http://schemas.openxmlformats.org/drawingml/2006/main" noChangeAspect="1"/>
-            </wp:cNvGraphicFramePr>
-            <a:graphic xmlns:a="http://schemas.openxmlformats.org/drawingml/2006/main">
-              <a:graphicData uri="http://schemas.openxmlformats.org/drawingml/2006/picture">
-                <pic:pic xmlns:pic="http://schemas.openxmlformats.org/drawingml/2006/picture">
-                  <pic:nvPicPr>
-                    <pic:cNvPr id="0" name=""/>
-                    <pic:cNvPicPr/>
-                  </pic:nvPicPr>
-                  <pic:blipFill>
-                    <a:blip r:embed="rId24"/>
-                    <a:stretch>
-                      <a:fillRect/>
-                    </a:stretch>
-                  </pic:blipFill>
-                  <pic:spPr>
-                    <a:xfrm>
-                      <a:off x="0" y="0"/>
-                      <a:ext cx="4305300" cy="1466850"/>
-                    </a:xfrm>
-                    <a:prstGeom prst="rect">
-                      <a:avLst/>
-                    </a:prstGeom>
-                  </pic:spPr>
-                </pic:pic>
-              </a:graphicData>
-            </a:graphic>
-          </wp:inline>
-        </w:drawing>
-      </w:r>
-    </w:p>
-    <w:p>
-      <w:pPr>
-        <w:jc w:val="center"/>
-      </w:pPr>
-      <w:r>
-        <w:rPr>
-          <w:noProof/>
-        </w:rPr>
-        <w:drawing>
-          <wp:inline distT="0" distB="0" distL="0" distR="0" wp14:anchorId="11D98383" wp14:editId="609702C4">
-            <wp:extent cx="2933700" cy="628650"/>
-            <wp:effectExtent l="0" t="0" r="0" b="0"/>
-            <wp:docPr id="24" name="图片 24"/>
             <wp:cNvGraphicFramePr>
               <a:graphicFrameLocks xmlns:a="http://schemas.openxmlformats.org/drawingml/2006/main" noChangeAspect="1"/>
             </wp:cNvGraphicFramePr>
@@ -3950,7 +4994,7 @@
                   <pic:spPr>
                     <a:xfrm>
                       <a:off x="0" y="0"/>
-                      <a:ext cx="2933700" cy="628650"/>
+                      <a:ext cx="4133850" cy="2343150"/>
                     </a:xfrm>
                     <a:prstGeom prst="rect">
                       <a:avLst/>
@@ -3963,7 +5007,271 @@
         </w:drawing>
       </w:r>
     </w:p>
+    <w:p>
+      <w:pPr>
+        <w:pStyle w:val="4"/>
+      </w:pPr>
+      <w:r>
+        <w:rPr>
+          <w:rFonts w:hint="eastAsia"/>
+        </w:rPr>
+        <w:t>3.4.3</w:t>
+      </w:r>
+      <w:r>
+        <w:rPr>
+          <w:rFonts w:hint="eastAsia"/>
+        </w:rPr>
+        <w:t>.</w:t>
+      </w:r>
+      <w:r>
+        <w:rPr>
+          <w:rFonts w:hint="eastAsia"/>
+        </w:rPr>
+        <w:t xml:space="preserve"> Visualforce Page Completions</w:t>
+      </w:r>
+    </w:p>
+    <w:p>
+      <w:pPr>
+        <w:spacing w:line="288" w:lineRule="auto"/>
+        <w:rPr>
+          <w:sz w:val="24"/>
+          <w:szCs w:val="24"/>
+        </w:rPr>
+      </w:pPr>
+      <w:r>
+        <w:rPr>
+          <w:rFonts w:hint="eastAsia"/>
+        </w:rPr>
+        <w:tab/>
+      </w:r>
+      <w:r>
+        <w:rPr>
+          <w:rFonts w:hint="eastAsia"/>
+          <w:sz w:val="24"/>
+          <w:szCs w:val="24"/>
+        </w:rPr>
+        <w:t xml:space="preserve">As we know, no one like write </w:t>
+      </w:r>
+      <w:r>
+        <w:rPr>
+          <w:sz w:val="24"/>
+          <w:szCs w:val="24"/>
+        </w:rPr>
+        <w:t>Visualforce</w:t>
+      </w:r>
+      <w:r>
+        <w:rPr>
+          <w:rFonts w:hint="eastAsia"/>
+          <w:sz w:val="24"/>
+          <w:szCs w:val="24"/>
+        </w:rPr>
+        <w:t xml:space="preserve"> code in the Force.com IDE, because after we want to save it to server, IDE will tell us there has error but never tell what error is, it</w:t>
+      </w:r>
+      <w:r>
+        <w:rPr>
+          <w:sz w:val="24"/>
+          <w:szCs w:val="24"/>
+        </w:rPr>
+        <w:t>’</w:t>
+      </w:r>
+      <w:r>
+        <w:rPr>
+          <w:rFonts w:hint="eastAsia"/>
+          <w:sz w:val="24"/>
+          <w:szCs w:val="24"/>
+        </w:rPr>
+        <w:t xml:space="preserve">s very ugly, especially, </w:t>
+      </w:r>
+      <w:r>
+        <w:rPr>
+          <w:sz w:val="24"/>
+          <w:szCs w:val="24"/>
+        </w:rPr>
+        <w:t>and Force.com</w:t>
+      </w:r>
+      <w:r>
+        <w:rPr>
+          <w:rFonts w:hint="eastAsia"/>
+          <w:sz w:val="24"/>
+          <w:szCs w:val="24"/>
+        </w:rPr>
+        <w:t xml:space="preserve"> IDE doesn</w:t>
+      </w:r>
+      <w:r>
+        <w:rPr>
+          <w:sz w:val="24"/>
+          <w:szCs w:val="24"/>
+        </w:rPr>
+        <w:t>’</w:t>
+      </w:r>
+      <w:r>
+        <w:rPr>
+          <w:rFonts w:hint="eastAsia"/>
+          <w:sz w:val="24"/>
+          <w:szCs w:val="24"/>
+        </w:rPr>
+        <w:t>t have page component completions.</w:t>
+      </w:r>
+    </w:p>
+    <w:p>
+      <w:pPr>
+        <w:spacing w:line="288" w:lineRule="auto"/>
+        <w:rPr>
+          <w:rFonts w:hint="eastAsia"/>
+          <w:sz w:val="24"/>
+          <w:szCs w:val="24"/>
+        </w:rPr>
+      </w:pPr>
+      <w:r>
+        <w:rPr>
+          <w:rFonts w:hint="eastAsia"/>
+          <w:sz w:val="24"/>
+          <w:szCs w:val="24"/>
+        </w:rPr>
+        <w:tab/>
+        <w:t>With this plugin, every time you input &lt;, you will see many page component snippets in the completions list, you can choose anyone</w:t>
+      </w:r>
+      <w:r>
+        <w:rPr>
+          <w:rFonts w:hint="eastAsia"/>
+          <w:sz w:val="24"/>
+          <w:szCs w:val="24"/>
+        </w:rPr>
+        <w:t>.</w:t>
+      </w:r>
+    </w:p>
+    <w:p>
+      <w:pPr>
+        <w:spacing w:line="288" w:lineRule="auto"/>
+        <w:rPr>
+          <w:sz w:val="24"/>
+          <w:szCs w:val="24"/>
+        </w:rPr>
+      </w:pPr>
+      <w:r>
+        <w:rPr>
+          <w:rFonts w:hint="eastAsia"/>
+          <w:sz w:val="24"/>
+          <w:szCs w:val="24"/>
+        </w:rPr>
+        <w:tab/>
+        <w:t>After input the component name, input space, you will see many attributes of this component.</w:t>
+      </w:r>
+    </w:p>
+    <w:p>
+      <w:pPr>
+        <w:jc w:val="center"/>
+      </w:pPr>
+      <w:r>
+        <w:rPr>
+          <w:noProof/>
+        </w:rPr>
+        <w:drawing>
+          <wp:inline distT="0" distB="0" distL="0" distR="0">
+            <wp:extent cx="3277870" cy="2268855"/>
+            <wp:effectExtent l="0" t="0" r="0" b="0"/>
+            <wp:docPr id="3" name="图片 3" descr="C:\Users\Administrator\Dropbox\Sublime3053\Data\Packages\SublimeApex\screenshot\visualforce page completions.png"/>
+            <wp:cNvGraphicFramePr>
+              <a:graphicFrameLocks xmlns:a="http://schemas.openxmlformats.org/drawingml/2006/main" noChangeAspect="1"/>
+            </wp:cNvGraphicFramePr>
+            <a:graphic xmlns:a="http://schemas.openxmlformats.org/drawingml/2006/main">
+              <a:graphicData uri="http://schemas.openxmlformats.org/drawingml/2006/picture">
+                <pic:pic xmlns:pic="http://schemas.openxmlformats.org/drawingml/2006/picture">
+                  <pic:nvPicPr>
+                    <pic:cNvPr id="0" name="Picture 1" descr="C:\Users\Administrator\Dropbox\Sublime3053\Data\Packages\SublimeApex\screenshot\visualforce page completions.png"/>
+                    <pic:cNvPicPr>
+                      <a:picLocks noChangeAspect="1" noChangeArrowheads="1"/>
+                    </pic:cNvPicPr>
+                  </pic:nvPicPr>
+                  <pic:blipFill>
+                    <a:blip r:embed="rId26">
+                      <a:extLst>
+                        <a:ext uri="{28A0092B-C50C-407E-A947-70E740481C1C}">
+                          <a14:useLocalDpi xmlns:a14="http://schemas.microsoft.com/office/drawing/2010/main" val="0"/>
+                        </a:ext>
+                      </a:extLst>
+                    </a:blip>
+                    <a:srcRect/>
+                    <a:stretch>
+                      <a:fillRect/>
+                    </a:stretch>
+                  </pic:blipFill>
+                  <pic:spPr bwMode="auto">
+                    <a:xfrm>
+                      <a:off x="0" y="0"/>
+                      <a:ext cx="3277870" cy="2268855"/>
+                    </a:xfrm>
+                    <a:prstGeom prst="rect">
+                      <a:avLst/>
+                    </a:prstGeom>
+                    <a:noFill/>
+                    <a:ln>
+                      <a:noFill/>
+                    </a:ln>
+                  </pic:spPr>
+                </pic:pic>
+              </a:graphicData>
+            </a:graphic>
+          </wp:inline>
+        </w:drawing>
+      </w:r>
+      <w:r>
+        <w:rPr>
+          <w:noProof/>
+        </w:rPr>
+        <w:lastRenderedPageBreak/>
+        <w:drawing>
+          <wp:inline distT="0" distB="0" distL="0" distR="0">
+            <wp:extent cx="3924935" cy="2208530"/>
+            <wp:effectExtent l="0" t="0" r="0" b="1270"/>
+            <wp:docPr id="6" name="图片 6" descr="C:\Users\Administrator\Dropbox\Sublime3053\Data\Packages\SublimeApex\screenshot\visualforce page completions2.png"/>
+            <wp:cNvGraphicFramePr>
+              <a:graphicFrameLocks xmlns:a="http://schemas.openxmlformats.org/drawingml/2006/main" noChangeAspect="1"/>
+            </wp:cNvGraphicFramePr>
+            <a:graphic xmlns:a="http://schemas.openxmlformats.org/drawingml/2006/main">
+              <a:graphicData uri="http://schemas.openxmlformats.org/drawingml/2006/picture">
+                <pic:pic xmlns:pic="http://schemas.openxmlformats.org/drawingml/2006/picture">
+                  <pic:nvPicPr>
+                    <pic:cNvPr id="0" name="Picture 2" descr="C:\Users\Administrator\Dropbox\Sublime3053\Data\Packages\SublimeApex\screenshot\visualforce page completions2.png"/>
+                    <pic:cNvPicPr>
+                      <a:picLocks noChangeAspect="1" noChangeArrowheads="1"/>
+                    </pic:cNvPicPr>
+                  </pic:nvPicPr>
+                  <pic:blipFill>
+                    <a:blip r:embed="rId27">
+                      <a:extLst>
+                        <a:ext uri="{28A0092B-C50C-407E-A947-70E740481C1C}">
+                          <a14:useLocalDpi xmlns:a14="http://schemas.microsoft.com/office/drawing/2010/main" val="0"/>
+                        </a:ext>
+                      </a:extLst>
+                    </a:blip>
+                    <a:srcRect/>
+                    <a:stretch>
+                      <a:fillRect/>
+                    </a:stretch>
+                  </pic:blipFill>
+                  <pic:spPr bwMode="auto">
+                    <a:xfrm>
+                      <a:off x="0" y="0"/>
+                      <a:ext cx="3924935" cy="2208530"/>
+                    </a:xfrm>
+                    <a:prstGeom prst="rect">
+                      <a:avLst/>
+                    </a:prstGeom>
+                    <a:noFill/>
+                    <a:ln>
+                      <a:noFill/>
+                    </a:ln>
+                  </pic:spPr>
+                </pic:pic>
+              </a:graphicData>
+            </a:graphic>
+          </wp:inline>
+        </w:drawing>
+      </w:r>
+    </w:p>
     <w:p/>
+    <w:p/>
     <w:p>
       <w:pPr>
         <w:pStyle w:val="3"/>
@@ -3972,7 +5280,6 @@
         <w:rPr>
           <w:rFonts w:hint="eastAsia"/>
         </w:rPr>
-        <w:lastRenderedPageBreak/>
         <w:t>3.</w:t>
       </w:r>
       <w:r>
@@ -4436,7 +5743,7 @@
                     <pic:cNvPicPr/>
                   </pic:nvPicPr>
                   <pic:blipFill>
-                    <a:blip r:embed="rId26"/>
+                    <a:blip r:embed="rId28"/>
                     <a:stretch>
                       <a:fillRect/>
                     </a:stretch>
@@ -6725,7 +8032,7 @@
 </file>
 
 <file path=customXml/itemProps1.xml><?xml version="1.0" encoding="utf-8"?>
-<ds:datastoreItem xmlns:ds="http://schemas.openxmlformats.org/officeDocument/2006/customXml" ds:itemID="{A85CA3ED-842C-4305-916C-E470AC4B58BD}">
+<ds:datastoreItem xmlns:ds="http://schemas.openxmlformats.org/officeDocument/2006/customXml" ds:itemID="{98A6E4A9-7B54-40DC-A09B-E1576759ECF0}">
   <ds:schemaRefs>
     <ds:schemaRef ds:uri="http://schemas.openxmlformats.org/officeDocument/2006/bibliography"/>
   </ds:schemaRefs>

</xml_diff>